<commit_message>
Explanation of the dataset
Explanation  the dataset
</commit_message>
<xml_diff>
--- a/CA2 Strategic Thinking.docx
+++ b/CA2 Strategic Thinking.docx
@@ -55,6 +55,78 @@
     <w:p/>
     <w:p/>
     <w:p/>
+    <w:p>
+      <w:pPr>
+        <w:rPr>
+          <w:b/>
+          <w:bCs/>
+          <w:i/>
+          <w:iCs/>
+          <w:sz w:val="28"/>
+          <w:szCs w:val="28"/>
+        </w:rPr>
+      </w:pPr>
+      <w:r>
+        <w:rPr>
+          <w:b/>
+          <w:bCs/>
+          <w:i/>
+          <w:iCs/>
+          <w:sz w:val="28"/>
+          <w:szCs w:val="28"/>
+        </w:rPr>
+        <w:t xml:space="preserve">                                </w:t>
+      </w:r>
+      <w:r>
+        <w:rPr>
+          <w:b/>
+          <w:bCs/>
+          <w:i/>
+          <w:iCs/>
+          <w:sz w:val="28"/>
+          <w:szCs w:val="28"/>
+        </w:rPr>
+        <w:t xml:space="preserve">Predicting Co2 Adsorption materials using   </w:t>
+      </w:r>
+    </w:p>
+    <w:p>
+      <w:r>
+        <w:rPr>
+          <w:b/>
+          <w:bCs/>
+          <w:i/>
+          <w:iCs/>
+          <w:sz w:val="28"/>
+          <w:szCs w:val="28"/>
+        </w:rPr>
+        <w:t xml:space="preserve">                         </w:t>
+      </w:r>
+      <w:r>
+        <w:rPr>
+          <w:b/>
+          <w:bCs/>
+          <w:i/>
+          <w:iCs/>
+          <w:sz w:val="28"/>
+          <w:szCs w:val="28"/>
+        </w:rPr>
+        <w:t xml:space="preserve">            </w:t>
+      </w:r>
+      <w:r>
+        <w:rPr>
+          <w:b/>
+          <w:bCs/>
+          <w:i/>
+          <w:iCs/>
+          <w:sz w:val="28"/>
+          <w:szCs w:val="28"/>
+        </w:rPr>
+        <w:t>one machine Learning Algorithms</w:t>
+      </w:r>
+    </w:p>
+    <w:p/>
+    <w:p/>
+    <w:p/>
     <w:p/>
     <w:p/>
     <w:p/>
@@ -127,19 +199,101 @@
         <w:t>396</w:t>
       </w:r>
     </w:p>
-    <w:p/>
-    <w:p/>
-    <w:p/>
-    <w:p/>
-    <w:p/>
-    <w:p/>
-    <w:p/>
-    <w:p/>
-    <w:p/>
-    <w:p/>
-    <w:p/>
-    <w:p/>
-    <w:p/>
+    <w:p>
+      <w:pPr>
+        <w:jc w:val="center"/>
+        <w:rPr>
+          <w:rFonts w:ascii="Arial" w:hAnsi="Arial" w:cs="Arial"/>
+          <w:i/>
+          <w:iCs/>
+          <w:sz w:val="24"/>
+          <w:szCs w:val="24"/>
+        </w:rPr>
+      </w:pPr>
+      <w:r>
+        <w:rPr>
+          <w:rFonts w:ascii="Arial" w:hAnsi="Arial" w:cs="Arial"/>
+          <w:i/>
+        </w:rPr>
+        <w:t>Higher Diploma in Science in Data Analytics for Business</w:t>
+      </w:r>
+    </w:p>
+    <w:p>
+      <w:pPr>
+        <w:jc w:val="center"/>
+        <w:rPr>
+          <w:rFonts w:ascii="Arial" w:hAnsi="Arial" w:cs="Arial"/>
+          <w:i/>
+          <w:iCs/>
+          <w:sz w:val="24"/>
+          <w:szCs w:val="24"/>
+        </w:rPr>
+      </w:pPr>
+      <w:r>
+        <w:rPr>
+          <w:rFonts w:ascii="Arial" w:hAnsi="Arial" w:cs="Arial"/>
+          <w:i/>
+        </w:rPr>
+        <w:t>Strategic Thinking</w:t>
+      </w:r>
+    </w:p>
+    <w:p>
+      <w:pPr>
+        <w:jc w:val="center"/>
+        <w:rPr>
+          <w:rFonts w:ascii="Arial" w:hAnsi="Arial" w:cs="Arial"/>
+          <w:i/>
+          <w:iCs/>
+          <w:sz w:val="24"/>
+          <w:szCs w:val="24"/>
+        </w:rPr>
+      </w:pPr>
+      <w:r>
+        <w:rPr>
+          <w:rFonts w:ascii="Arial" w:hAnsi="Arial" w:cs="Arial"/>
+          <w:i/>
+        </w:rPr>
+        <w:t>James Garza</w:t>
+      </w:r>
+    </w:p>
+    <w:p>
+      <w:pPr>
+        <w:jc w:val="center"/>
+        <w:rPr>
+          <w:rFonts w:ascii="Arial" w:hAnsi="Arial" w:cs="Arial"/>
+          <w:i/>
+          <w:iCs/>
+          <w:sz w:val="24"/>
+          <w:szCs w:val="24"/>
+        </w:rPr>
+      </w:pPr>
+      <w:r>
+        <w:rPr>
+          <w:rFonts w:ascii="Arial" w:hAnsi="Arial" w:cs="Arial"/>
+          <w:i/>
+        </w:rPr>
+        <w:t>CCT College</w:t>
+      </w:r>
+    </w:p>
+    <w:p>
+      <w:pPr>
+        <w:jc w:val="center"/>
+        <w:rPr>
+          <w:rFonts w:ascii="Arial" w:hAnsi="Arial" w:cs="Arial"/>
+          <w:i/>
+          <w:iCs/>
+          <w:sz w:val="24"/>
+          <w:szCs w:val="24"/>
+        </w:rPr>
+      </w:pPr>
+      <w:r>
+        <w:rPr>
+          <w:rFonts w:ascii="Arial" w:hAnsi="Arial" w:cs="Arial"/>
+          <w:i/>
+        </w:rPr>
+        <w:t>Dublin, Ireland</w:t>
+      </w:r>
+    </w:p>
     <w:p/>
     <w:p/>
     <w:p/>
@@ -149,6 +303,7 @@
         <w:pStyle w:val="Title"/>
       </w:pPr>
       <w:r>
+        <w:lastRenderedPageBreak/>
         <w:t>CCT</w:t>
       </w:r>
       <w:r>
@@ -496,7 +651,14 @@
                 <w:w w:val="105"/>
                 <w:sz w:val="20"/>
               </w:rPr>
-              <w:t>CA 1 – Capstone Project Proposal</w:t>
+              <w:t>CA</w:t>
+            </w:r>
+            <w:r>
+              <w:rPr>
+                <w:w w:val="105"/>
+                <w:sz w:val="20"/>
+              </w:rPr>
+              <w:t xml:space="preserve">2 </w:t>
             </w:r>
           </w:p>
         </w:tc>
@@ -3217,6 +3379,8 @@
         </mc:AlternateContent>
       </w:r>
     </w:p>
+    <w:p/>
+    <w:p/>
     <w:p/>
     <w:p/>
     <w:p/>
@@ -3308,7 +3472,7 @@
             <w:ptab w:relativeTo="margin" w:alignment="right" w:leader="dot"/>
           </w:r>
           <w:r>
-            <w:t>4</w:t>
+            <w:t>5</w:t>
           </w:r>
         </w:p>
         <w:p>
@@ -3316,7 +3480,7 @@
             <w:pStyle w:val="TOC1"/>
           </w:pPr>
           <w:r>
-            <w:t xml:space="preserve">Process the Data </w:t>
+            <w:t>Data Processing</w:t>
           </w:r>
           <w:r>
             <w:ptab w:relativeTo="margin" w:alignment="right" w:leader="dot"/>
@@ -3326,7 +3490,7 @@
               <w:b/>
               <w:bCs/>
             </w:rPr>
-            <w:t>5</w:t>
+            <w:t>6</w:t>
           </w:r>
         </w:p>
         <w:p>
@@ -3341,7 +3505,7 @@
             <w:ptab w:relativeTo="margin" w:alignment="right" w:leader="dot"/>
           </w:r>
           <w:r>
-            <w:t>6</w:t>
+            <w:t>7</w:t>
           </w:r>
         </w:p>
         <w:p>
@@ -3356,7 +3520,7 @@
             <w:ptab w:relativeTo="margin" w:alignment="right" w:leader="dot"/>
           </w:r>
           <w:r>
-            <w:t>7</w:t>
+            <w:t>8</w:t>
           </w:r>
         </w:p>
         <w:p>
@@ -3393,7 +3557,7 @@
             <w:rPr>
               <w:lang w:val="en-US"/>
             </w:rPr>
-            <w:t>8</w:t>
+            <w:t>9</w:t>
           </w:r>
         </w:p>
       </w:sdtContent>
@@ -3431,33 +3595,913 @@
     <w:p/>
     <w:p>
       <w:r>
-        <w:t xml:space="preserve">Now a days we are </w:t>
-      </w:r>
-      <w:r>
-        <w:t xml:space="preserve">facing a </w:t>
-      </w:r>
-      <w:r>
-        <w:t xml:space="preserve">problem of the </w:t>
-      </w:r>
-      <w:r>
-        <w:t xml:space="preserve">massive </w:t>
-      </w:r>
-      <w:r>
-        <w:t>damage in the global world due to greenhouse effect</w:t>
-      </w:r>
-      <w:r>
-        <w:t xml:space="preserve">. We are currently experiencing </w:t>
-      </w:r>
-      <w:r>
-        <w:t xml:space="preserve">calamities like earthquakes, </w:t>
-      </w:r>
-      <w:r>
-        <w:t>heavy floods</w:t>
-      </w:r>
-      <w:r>
-        <w:t xml:space="preserve"> and landslides. </w:t>
+        <w:t>Now a days we are facing a</w:t>
+      </w:r>
+      <w:r>
+        <w:t>nd experiencing</w:t>
+      </w:r>
+      <w:r>
+        <w:t xml:space="preserve"> problem of the greenhouse effect in our society. Some of the countries are experiencing calamities like; landslides, earthquakes, and some countries in the past few years are having experienced the tsunamis that results a huge damage to some countries who experienced it. Many universities are having a study about the natural materials that can help to reduce the greenhouse effect and minimized the</w:t>
+      </w:r>
+      <w:r>
+        <w:t xml:space="preserve"> </w:t>
+      </w:r>
+      <w:r>
+        <w:t>CO</w:t>
+      </w:r>
+      <w:r>
+        <w:rPr>
+          <w:vertAlign w:val="subscript"/>
+        </w:rPr>
+        <w:t>2</w:t>
+      </w:r>
+      <w:r>
+        <w:rPr>
+          <w:vertAlign w:val="subscript"/>
+        </w:rPr>
+        <w:t xml:space="preserve"> </w:t>
+      </w:r>
+      <w:r>
+        <w:t>adsorp</w:t>
+      </w:r>
+      <w:r>
+        <w:t>tion</w:t>
+      </w:r>
+      <w:r>
+        <w:t>.</w:t>
       </w:r>
     </w:p>
+    <w:p>
+      <w:r>
+        <w:t>As I read academic papers that we use in our CA1. I discover that there are some materials that can be used as alternative to help lessen the emission of</w:t>
+      </w:r>
+      <w:r>
+        <w:t xml:space="preserve"> </w:t>
+      </w:r>
+      <w:r>
+        <w:t>CO</w:t>
+      </w:r>
+      <w:r>
+        <w:rPr>
+          <w:vertAlign w:val="subscript"/>
+        </w:rPr>
+        <w:t>2</w:t>
+      </w:r>
+      <w:r>
+        <w:rPr>
+          <w:vertAlign w:val="subscript"/>
+        </w:rPr>
+        <w:t xml:space="preserve"> </w:t>
+      </w:r>
+      <w:r>
+        <w:t>adsorp</w:t>
+      </w:r>
+      <w:r>
+        <w:t>tion</w:t>
+      </w:r>
+      <w:r>
+        <w:t xml:space="preserve">, it is very helpful because the materials are not so expensive and help the business sector to implement it to be used to sell to other companies in affordable price the materials and the business company can offer it to the customers in affordable price. It has a good benefit on both environment and the business sector. </w:t>
+      </w:r>
+    </w:p>
+    <w:p>
+      <w:r>
+        <w:t>On the dataset of</w:t>
+      </w:r>
+      <w:r>
+        <w:t xml:space="preserve"> </w:t>
+      </w:r>
+      <w:r>
+        <w:t>CO</w:t>
+      </w:r>
+      <w:r>
+        <w:rPr>
+          <w:vertAlign w:val="subscript"/>
+        </w:rPr>
+        <w:t>2</w:t>
+      </w:r>
+      <w:r>
+        <w:rPr>
+          <w:vertAlign w:val="subscript"/>
+        </w:rPr>
+        <w:t xml:space="preserve"> </w:t>
+      </w:r>
+      <w:r>
+        <w:t>adsorp</w:t>
+      </w:r>
+      <w:r>
+        <w:t>tion</w:t>
+      </w:r>
+      <w:r>
+        <w:t xml:space="preserve">, it has 3 natural materials that has different number of columns that we based on the academic paper that we have. The natural materials are interesting to learn since this can be easily found.  The materials have a good used to the environment since it will reduce the probability of the greenhouse effect.  </w:t>
+      </w:r>
+    </w:p>
+    <w:p/>
+    <w:p/>
+    <w:p/>
+    <w:p/>
+    <w:p/>
+    <w:p/>
+    <w:p/>
+    <w:p/>
+    <w:p/>
+    <w:p/>
+    <w:p/>
+    <w:p/>
+    <w:p/>
+    <w:p/>
+    <w:p/>
+    <w:p/>
+    <w:p/>
+    <w:p/>
+    <w:p/>
+    <w:p>
+      <w:r>
+        <w:lastRenderedPageBreak/>
+        <w:t xml:space="preserve">Dataset </w:t>
+      </w:r>
+    </w:p>
+    <w:p>
+      <w:r>
+        <w:t xml:space="preserve">The dataset </w:t>
+      </w:r>
+      <w:r>
+        <w:t>consists</w:t>
+      </w:r>
+      <w:r>
+        <w:t xml:space="preserve"> </w:t>
+      </w:r>
+      <w:r>
+        <w:t xml:space="preserve">natural materials which is very useful to have a lower effect of adsorption </w:t>
+      </w:r>
+      <w:r>
+        <w:t xml:space="preserve">to lessen the greenhouse effect. To better understand the dataset this is the data dictionary </w:t>
+      </w:r>
+      <w:r>
+        <w:t>with definitions</w:t>
+      </w:r>
+      <w:r>
+        <w:t xml:space="preserve"> and the data type that the </w:t>
+      </w:r>
+      <w:r>
+        <w:t>CO</w:t>
+      </w:r>
+      <w:r>
+        <w:rPr>
+          <w:vertAlign w:val="subscript"/>
+        </w:rPr>
+        <w:t>2</w:t>
+      </w:r>
+      <w:r>
+        <w:rPr>
+          <w:vertAlign w:val="subscript"/>
+        </w:rPr>
+        <w:t xml:space="preserve"> </w:t>
+      </w:r>
+      <w:r>
+        <w:rPr>
+          <w:vertAlign w:val="subscript"/>
+        </w:rPr>
+        <w:t xml:space="preserve"> </w:t>
+      </w:r>
+      <w:r>
+        <w:t>adsorp</w:t>
+      </w:r>
+      <w:r>
+        <w:t>tion</w:t>
+      </w:r>
+      <w:r>
+        <w:t xml:space="preserve"> dataset ha</w:t>
+      </w:r>
+      <w:r>
+        <w:t xml:space="preserve">s. </w:t>
+      </w:r>
+    </w:p>
+    <w:p/>
+    <w:tbl>
+      <w:tblPr>
+        <w:tblStyle w:val="TableGrid"/>
+        <w:tblW w:w="9493" w:type="dxa"/>
+        <w:tblInd w:w="-147" w:type="dxa"/>
+        <w:tblLook w:val="04A0" w:firstRow="1" w:lastRow="0" w:firstColumn="1" w:lastColumn="0" w:noHBand="0" w:noVBand="1"/>
+      </w:tblPr>
+      <w:tblGrid>
+        <w:gridCol w:w="2669"/>
+        <w:gridCol w:w="3905"/>
+        <w:gridCol w:w="2919"/>
+      </w:tblGrid>
+      <w:tr>
+        <w:trPr>
+          <w:trHeight w:val="409"/>
+        </w:trPr>
+        <w:tc>
+          <w:tcPr>
+            <w:tcW w:w="2552" w:type="dxa"/>
+          </w:tcPr>
+          <w:p>
+            <w:r>
+              <w:t xml:space="preserve">       Colum</w:t>
+            </w:r>
+            <w:r>
+              <w:t xml:space="preserve">ns name </w:t>
+            </w:r>
+          </w:p>
+        </w:tc>
+        <w:tc>
+          <w:tcPr>
+            <w:tcW w:w="3969" w:type="dxa"/>
+          </w:tcPr>
+          <w:p>
+            <w:r>
+              <w:t xml:space="preserve">               </w:t>
+            </w:r>
+            <w:r>
+              <w:t>Defin</w:t>
+            </w:r>
+            <w:r>
+              <w:t>i</w:t>
+            </w:r>
+            <w:r>
+              <w:t>tion</w:t>
+            </w:r>
+          </w:p>
+        </w:tc>
+        <w:tc>
+          <w:tcPr>
+            <w:tcW w:w="2972" w:type="dxa"/>
+          </w:tcPr>
+          <w:p>
+            <w:r>
+              <w:t xml:space="preserve">                      Data Types</w:t>
+            </w:r>
+          </w:p>
+        </w:tc>
+      </w:tr>
+      <w:tr>
+        <w:trPr>
+          <w:trHeight w:val="409"/>
+        </w:trPr>
+        <w:tc>
+          <w:tcPr>
+            <w:tcW w:w="2552" w:type="dxa"/>
+          </w:tcPr>
+          <w:p>
+            <w:r>
+              <w:t xml:space="preserve">Material Replace </w:t>
+            </w:r>
+          </w:p>
+        </w:tc>
+        <w:tc>
+          <w:tcPr>
+            <w:tcW w:w="3969" w:type="dxa"/>
+          </w:tcPr>
+          <w:p>
+            <w:r>
+              <w:t>Code for the class material</w:t>
+            </w:r>
+            <w:r>
+              <w:t>.</w:t>
+            </w:r>
+          </w:p>
+        </w:tc>
+        <w:tc>
+          <w:tcPr>
+            <w:tcW w:w="2972" w:type="dxa"/>
+          </w:tcPr>
+          <w:p>
+            <w:r>
+              <w:t xml:space="preserve">                     Int64</w:t>
+            </w:r>
+          </w:p>
+        </w:tc>
+      </w:tr>
+      <w:tr>
+        <w:trPr>
+          <w:trHeight w:val="409"/>
+        </w:trPr>
+        <w:tc>
+          <w:tcPr>
+            <w:tcW w:w="2552" w:type="dxa"/>
+          </w:tcPr>
+          <w:p>
+            <w:r>
+              <w:t>Material</w:t>
+            </w:r>
+          </w:p>
+        </w:tc>
+        <w:tc>
+          <w:tcPr>
+            <w:tcW w:w="3969" w:type="dxa"/>
+          </w:tcPr>
+          <w:p>
+            <w:pPr>
+              <w:rPr>
+                <w:vertAlign w:val="superscript"/>
+              </w:rPr>
+            </w:pPr>
+            <w:r>
+              <w:t>Material used in the C</w:t>
+            </w:r>
+            <w:r>
+              <w:t>O</w:t>
+            </w:r>
+            <w:r>
+              <w:rPr>
+                <w:vertAlign w:val="subscript"/>
+              </w:rPr>
+              <w:t>2</w:t>
+            </w:r>
+            <w:r>
+              <w:rPr>
+                <w:vertAlign w:val="subscript"/>
+              </w:rPr>
+              <w:t xml:space="preserve"> </w:t>
+            </w:r>
+            <w:r>
+              <w:t>adsorp</w:t>
+            </w:r>
+            <w:r>
+              <w:t>tion process</w:t>
+            </w:r>
+            <w:r>
+              <w:t>.</w:t>
+            </w:r>
+          </w:p>
+        </w:tc>
+        <w:tc>
+          <w:tcPr>
+            <w:tcW w:w="2972" w:type="dxa"/>
+          </w:tcPr>
+          <w:p>
+            <w:r>
+              <w:t xml:space="preserve">                     object</w:t>
+            </w:r>
+          </w:p>
+        </w:tc>
+      </w:tr>
+      <w:tr>
+        <w:trPr>
+          <w:trHeight w:val="394"/>
+        </w:trPr>
+        <w:tc>
+          <w:tcPr>
+            <w:tcW w:w="2552" w:type="dxa"/>
+          </w:tcPr>
+          <w:p>
+            <w:r>
+              <w:t>Precursor</w:t>
+            </w:r>
+          </w:p>
+        </w:tc>
+        <w:tc>
+          <w:tcPr>
+            <w:tcW w:w="3969" w:type="dxa"/>
+          </w:tcPr>
+          <w:p>
+            <w:r>
+              <w:t>Is the material used in the initial adsorption process.</w:t>
+            </w:r>
+          </w:p>
+        </w:tc>
+        <w:tc>
+          <w:tcPr>
+            <w:tcW w:w="2972" w:type="dxa"/>
+          </w:tcPr>
+          <w:p>
+            <w:r>
+              <w:t xml:space="preserve">                     object</w:t>
+            </w:r>
+          </w:p>
+        </w:tc>
+      </w:tr>
+      <w:tr>
+        <w:trPr>
+          <w:trHeight w:val="409"/>
+        </w:trPr>
+        <w:tc>
+          <w:tcPr>
+            <w:tcW w:w="2552" w:type="dxa"/>
+          </w:tcPr>
+          <w:p>
+            <w:r>
+              <w:t>Conjugated microporous polymer</w:t>
+            </w:r>
+          </w:p>
+        </w:tc>
+        <w:tc>
+          <w:tcPr>
+            <w:tcW w:w="3969" w:type="dxa"/>
+          </w:tcPr>
+          <w:p>
+            <w:r>
+              <w:t xml:space="preserve">Chemical used in polymers material in the adsorption process. </w:t>
+            </w:r>
+          </w:p>
+        </w:tc>
+        <w:tc>
+          <w:tcPr>
+            <w:tcW w:w="2972" w:type="dxa"/>
+          </w:tcPr>
+          <w:p>
+            <w:r>
+              <w:t xml:space="preserve">                     </w:t>
+            </w:r>
+            <w:r>
+              <w:t>object</w:t>
+            </w:r>
+          </w:p>
+        </w:tc>
+      </w:tr>
+      <w:tr>
+        <w:trPr>
+          <w:trHeight w:val="409"/>
+        </w:trPr>
+        <w:tc>
+          <w:tcPr>
+            <w:tcW w:w="2552" w:type="dxa"/>
+          </w:tcPr>
+          <w:p>
+            <w:r>
+              <w:t>Activation Agent</w:t>
+            </w:r>
+          </w:p>
+        </w:tc>
+        <w:tc>
+          <w:tcPr>
+            <w:tcW w:w="3969" w:type="dxa"/>
+          </w:tcPr>
+          <w:p>
+            <w:r>
+              <w:t xml:space="preserve">Chemical compound used </w:t>
+            </w:r>
+            <w:r>
+              <w:t>in the carbon- based material.</w:t>
+            </w:r>
+          </w:p>
+        </w:tc>
+        <w:tc>
+          <w:tcPr>
+            <w:tcW w:w="2972" w:type="dxa"/>
+          </w:tcPr>
+          <w:p>
+            <w:r>
+              <w:t xml:space="preserve">                      </w:t>
+            </w:r>
+            <w:r>
+              <w:t>object</w:t>
+            </w:r>
+          </w:p>
+        </w:tc>
+      </w:tr>
+      <w:tr>
+        <w:trPr>
+          <w:trHeight w:val="409"/>
+        </w:trPr>
+        <w:tc>
+          <w:tcPr>
+            <w:tcW w:w="2552" w:type="dxa"/>
+          </w:tcPr>
+          <w:p>
+            <w:r>
+              <w:t>Activation</w:t>
+            </w:r>
+            <w:r>
+              <w:t>_</w:t>
+            </w:r>
+            <w:r>
+              <w:t>Temperature</w:t>
+            </w:r>
+            <w:r>
+              <w:t>_</w:t>
+            </w:r>
+            <w:r>
+              <w:rPr>
+                <w:vertAlign w:val="superscript"/>
+              </w:rPr>
+              <w:t>o</w:t>
+            </w:r>
+            <w:r>
+              <w:t>C</w:t>
+            </w:r>
+          </w:p>
+        </w:tc>
+        <w:tc>
+          <w:tcPr>
+            <w:tcW w:w="3969" w:type="dxa"/>
+          </w:tcPr>
+          <w:p>
+            <w:r>
+              <w:t>Temperature</w:t>
+            </w:r>
+            <w:r>
+              <w:t xml:space="preserve"> used to agent </w:t>
+            </w:r>
+            <w:r>
+              <w:t>activation in carbon-based material.</w:t>
+            </w:r>
+          </w:p>
+        </w:tc>
+        <w:tc>
+          <w:tcPr>
+            <w:tcW w:w="2972" w:type="dxa"/>
+          </w:tcPr>
+          <w:p>
+            <w:r>
+              <w:t xml:space="preserve">                     float64</w:t>
+            </w:r>
+          </w:p>
+        </w:tc>
+      </w:tr>
+      <w:tr>
+        <w:trPr>
+          <w:trHeight w:val="409"/>
+        </w:trPr>
+        <w:tc>
+          <w:tcPr>
+            <w:tcW w:w="2552" w:type="dxa"/>
+          </w:tcPr>
+          <w:p>
+            <w:r>
+              <w:t>Activation</w:t>
+            </w:r>
+            <w:r>
+              <w:t xml:space="preserve"> </w:t>
+            </w:r>
+            <w:r>
+              <w:t>approach</w:t>
+            </w:r>
+          </w:p>
+        </w:tc>
+        <w:tc>
+          <w:tcPr>
+            <w:tcW w:w="3969" w:type="dxa"/>
+          </w:tcPr>
+          <w:p>
+            <w:r>
+              <w:t>Technique used in the activation</w:t>
+            </w:r>
+            <w:r>
+              <w:t xml:space="preserve"> in carbon-based material.</w:t>
+            </w:r>
+          </w:p>
+        </w:tc>
+        <w:tc>
+          <w:tcPr>
+            <w:tcW w:w="2972" w:type="dxa"/>
+          </w:tcPr>
+          <w:p>
+            <w:r>
+              <w:t xml:space="preserve">                     object</w:t>
+            </w:r>
+          </w:p>
+        </w:tc>
+      </w:tr>
+      <w:tr>
+        <w:trPr>
+          <w:trHeight w:val="409"/>
+        </w:trPr>
+        <w:tc>
+          <w:tcPr>
+            <w:tcW w:w="2552" w:type="dxa"/>
+          </w:tcPr>
+          <w:p>
+            <w:r>
+              <w:t>BET surface area</w:t>
+            </w:r>
+            <w:r>
+              <w:t>_m</w:t>
+            </w:r>
+            <w:r>
+              <w:rPr>
+                <w:vertAlign w:val="superscript"/>
+              </w:rPr>
+              <w:t>2</w:t>
+            </w:r>
+            <w:r>
+              <w:t>/g</w:t>
+            </w:r>
+          </w:p>
+        </w:tc>
+        <w:tc>
+          <w:tcPr>
+            <w:tcW w:w="3969" w:type="dxa"/>
+          </w:tcPr>
+          <w:p>
+            <w:r>
+              <w:t>Surface area of the material used in the CO</w:t>
+            </w:r>
+            <w:r>
+              <w:rPr>
+                <w:vertAlign w:val="subscript"/>
+              </w:rPr>
+              <w:t>2</w:t>
+            </w:r>
+            <w:r>
+              <w:rPr>
+                <w:vertAlign w:val="subscript"/>
+              </w:rPr>
+              <w:t xml:space="preserve"> </w:t>
+            </w:r>
+            <w:r>
+              <w:t>adsorption.</w:t>
+            </w:r>
+          </w:p>
+        </w:tc>
+        <w:tc>
+          <w:tcPr>
+            <w:tcW w:w="2972" w:type="dxa"/>
+          </w:tcPr>
+          <w:p>
+            <w:r>
+              <w:t xml:space="preserve">                     float64</w:t>
+            </w:r>
+          </w:p>
+        </w:tc>
+      </w:tr>
+      <w:tr>
+        <w:trPr>
+          <w:trHeight w:val="409"/>
+        </w:trPr>
+        <w:tc>
+          <w:tcPr>
+            <w:tcW w:w="2552" w:type="dxa"/>
+          </w:tcPr>
+          <w:p>
+            <w:r>
+              <w:t xml:space="preserve">Total </w:t>
+            </w:r>
+            <w:r>
+              <w:t>pore volume_cm</w:t>
+            </w:r>
+            <w:r>
+              <w:rPr>
+                <w:vertAlign w:val="superscript"/>
+              </w:rPr>
+              <w:t>3</w:t>
+            </w:r>
+            <w:r>
+              <w:t>/g</w:t>
+            </w:r>
+          </w:p>
+        </w:tc>
+        <w:tc>
+          <w:tcPr>
+            <w:tcW w:w="3969" w:type="dxa"/>
+          </w:tcPr>
+          <w:p>
+            <w:r>
+              <w:t xml:space="preserve">Volume of the </w:t>
+            </w:r>
+            <w:r>
+              <w:t>pore material used in the CO</w:t>
+            </w:r>
+            <w:r>
+              <w:rPr>
+                <w:vertAlign w:val="subscript"/>
+              </w:rPr>
+              <w:t>2</w:t>
+            </w:r>
+            <w:r>
+              <w:rPr>
+                <w:vertAlign w:val="subscript"/>
+              </w:rPr>
+              <w:t xml:space="preserve"> </w:t>
+            </w:r>
+            <w:r>
+              <w:t>ad</w:t>
+            </w:r>
+            <w:r>
+              <w:t>sorption in 25</w:t>
+            </w:r>
+            <w:r>
+              <w:rPr>
+                <w:vertAlign w:val="superscript"/>
+              </w:rPr>
+              <w:t>o</w:t>
+            </w:r>
+            <w:r>
+              <w:t>C</w:t>
+            </w:r>
+            <w:r>
+              <w:t>.</w:t>
+            </w:r>
+          </w:p>
+        </w:tc>
+        <w:tc>
+          <w:tcPr>
+            <w:tcW w:w="2972" w:type="dxa"/>
+          </w:tcPr>
+          <w:p>
+            <w:r>
+              <w:t xml:space="preserve">                     </w:t>
+            </w:r>
+            <w:r>
+              <w:t>fl</w:t>
+            </w:r>
+            <w:r>
+              <w:t>oat</w:t>
+            </w:r>
+            <w:r>
+              <w:t>64</w:t>
+            </w:r>
+            <w:r>
+              <w:t xml:space="preserve">               </w:t>
+            </w:r>
+            <w:r>
+              <w:t xml:space="preserve">                     </w:t>
+            </w:r>
+            <w:r>
+              <w:t xml:space="preserve">  </w:t>
+            </w:r>
+          </w:p>
+        </w:tc>
+      </w:tr>
+      <w:tr>
+        <w:trPr>
+          <w:trHeight w:val="394"/>
+        </w:trPr>
+        <w:tc>
+          <w:tcPr>
+            <w:tcW w:w="2552" w:type="dxa"/>
+          </w:tcPr>
+          <w:p>
+            <w:r>
+              <w:t>CO</w:t>
+            </w:r>
+            <w:r>
+              <w:rPr>
+                <w:vertAlign w:val="subscript"/>
+              </w:rPr>
+              <w:t>2</w:t>
+            </w:r>
+            <w:r>
+              <w:rPr>
+                <w:vertAlign w:val="subscript"/>
+              </w:rPr>
+              <w:t xml:space="preserve"> </w:t>
+            </w:r>
+            <w:r>
+              <w:t>uptake mm</w:t>
+            </w:r>
+            <w:r>
+              <w:t>ol/g_25_</w:t>
+            </w:r>
+            <w:r>
+              <w:rPr>
+                <w:vertAlign w:val="superscript"/>
+              </w:rPr>
+              <w:t xml:space="preserve"> </w:t>
+            </w:r>
+            <w:r>
+              <w:rPr>
+                <w:vertAlign w:val="superscript"/>
+              </w:rPr>
+              <w:t>o</w:t>
+            </w:r>
+            <w:r>
+              <w:t>C</w:t>
+            </w:r>
+          </w:p>
+        </w:tc>
+        <w:tc>
+          <w:tcPr>
+            <w:tcW w:w="3969" w:type="dxa"/>
+          </w:tcPr>
+          <w:p>
+            <w:r>
+              <w:t>CO</w:t>
+            </w:r>
+            <w:r>
+              <w:rPr>
+                <w:vertAlign w:val="subscript"/>
+              </w:rPr>
+              <w:t>2</w:t>
+            </w:r>
+            <w:r>
+              <w:rPr>
+                <w:vertAlign w:val="subscript"/>
+              </w:rPr>
+              <w:t xml:space="preserve"> </w:t>
+            </w:r>
+            <w:r>
+              <w:t>adsorption in 25</w:t>
+            </w:r>
+            <w:r>
+              <w:rPr>
+                <w:vertAlign w:val="superscript"/>
+              </w:rPr>
+              <w:t>o</w:t>
+            </w:r>
+            <w:r>
+              <w:t>C.</w:t>
+            </w:r>
+          </w:p>
+        </w:tc>
+        <w:tc>
+          <w:tcPr>
+            <w:tcW w:w="2972" w:type="dxa"/>
+          </w:tcPr>
+          <w:p>
+            <w:r>
+              <w:t xml:space="preserve">                     float64    </w:t>
+            </w:r>
+          </w:p>
+        </w:tc>
+      </w:tr>
+      <w:tr>
+        <w:trPr>
+          <w:trHeight w:val="409"/>
+        </w:trPr>
+        <w:tc>
+          <w:tcPr>
+            <w:tcW w:w="2552" w:type="dxa"/>
+          </w:tcPr>
+          <w:p>
+            <w:r>
+              <w:t>Adsorption pressure_bar</w:t>
+            </w:r>
+          </w:p>
+        </w:tc>
+        <w:tc>
+          <w:tcPr>
+            <w:tcW w:w="3969" w:type="dxa"/>
+          </w:tcPr>
+          <w:p>
+            <w:r>
+              <w:t xml:space="preserve">Pressure of </w:t>
+            </w:r>
+            <w:r>
+              <w:t>CO</w:t>
+            </w:r>
+            <w:r>
+              <w:rPr>
+                <w:vertAlign w:val="subscript"/>
+              </w:rPr>
+              <w:t xml:space="preserve">2 </w:t>
+            </w:r>
+            <w:r>
+              <w:t>adsorption</w:t>
+            </w:r>
+            <w:r>
+              <w:t>.</w:t>
+            </w:r>
+          </w:p>
+        </w:tc>
+        <w:tc>
+          <w:tcPr>
+            <w:tcW w:w="2972" w:type="dxa"/>
+          </w:tcPr>
+          <w:p>
+            <w:r>
+              <w:t xml:space="preserve">                     int64</w:t>
+            </w:r>
+          </w:p>
+        </w:tc>
+      </w:tr>
+      <w:tr>
+        <w:trPr>
+          <w:trHeight w:val="409"/>
+        </w:trPr>
+        <w:tc>
+          <w:tcPr>
+            <w:tcW w:w="2552" w:type="dxa"/>
+          </w:tcPr>
+          <w:p>
+            <w:r>
+              <w:t>Reference</w:t>
+            </w:r>
+          </w:p>
+        </w:tc>
+        <w:tc>
+          <w:tcPr>
+            <w:tcW w:w="3969" w:type="dxa"/>
+          </w:tcPr>
+          <w:p>
+            <w:r>
+              <w:t>Reference for academic papers results (Dz</w:t>
+            </w:r>
+            <w:r>
+              <w:t>iejarski et al., 2023, p.69-74).</w:t>
+            </w:r>
+          </w:p>
+        </w:tc>
+        <w:tc>
+          <w:tcPr>
+            <w:tcW w:w="2972" w:type="dxa"/>
+          </w:tcPr>
+          <w:p>
+            <w:r>
+              <w:t xml:space="preserve">                     object</w:t>
+            </w:r>
+          </w:p>
+        </w:tc>
+      </w:tr>
+    </w:tbl>
+    <w:p/>
+    <w:p/>
+    <w:p/>
+    <w:p/>
+    <w:p/>
+    <w:p/>
     <w:p/>
     <w:p/>
     <w:p/>
@@ -4308,6 +5352,25 @@
       <w14:ligatures w14:val="none"/>
     </w:rPr>
   </w:style>
+  <w:style w:type="table" w:styleId="TableGrid">
+    <w:name w:val="Table Grid"/>
+    <w:basedOn w:val="TableNormal"/>
+    <w:uiPriority w:val="39"/>
+    <w:rsid w:val="001A0025"/>
+    <w:pPr>
+      <w:spacing w:after="0" w:line="240" w:lineRule="auto"/>
+    </w:pPr>
+    <w:tblPr>
+      <w:tblBorders>
+        <w:top w:val="single" w:sz="4" w:space="0" w:color="auto"/>
+        <w:left w:val="single" w:sz="4" w:space="0" w:color="auto"/>
+        <w:bottom w:val="single" w:sz="4" w:space="0" w:color="auto"/>
+        <w:right w:val="single" w:sz="4" w:space="0" w:color="auto"/>
+        <w:insideH w:val="single" w:sz="4" w:space="0" w:color="auto"/>
+        <w:insideV w:val="single" w:sz="4" w:space="0" w:color="auto"/>
+      </w:tblBorders>
+    </w:tblPr>
+  </w:style>
 </w:styles>
 </file>
 

</xml_diff>